<commit_message>
WIP: added routes, models, migration
</commit_message>
<xml_diff>
--- a/rosca-backend/plan.docx
+++ b/rosca-backend/plan.docx
@@ -151,7 +151,7 @@
     <w:p>
       <w:r>
         <w:pict w14:anchorId="62E8FAF8">
-          <v:rect id="_x0000_i1055" style="width:0;height:1.5pt" o:hralign="center" o:hrstd="t" o:hr="t" fillcolor="#a0a0a0" stroked="f"/>
+          <v:rect id="_x0000_i1025" style="width:0;height:1.5pt" o:hralign="center" o:hrstd="t" o:hr="t" fillcolor="#a0a0a0" stroked="f"/>
         </w:pict>
       </w:r>
     </w:p>
@@ -435,7 +435,7 @@
     <w:p>
       <w:r>
         <w:pict w14:anchorId="1EF0E752">
-          <v:rect id="_x0000_i1056" style="width:0;height:1.5pt" o:hralign="center" o:hrstd="t" o:hr="t" fillcolor="#a0a0a0" stroked="f"/>
+          <v:rect id="_x0000_i1026" style="width:0;height:1.5pt" o:hralign="center" o:hrstd="t" o:hr="t" fillcolor="#a0a0a0" stroked="f"/>
         </w:pict>
       </w:r>
     </w:p>
@@ -930,7 +930,7 @@
     <w:p>
       <w:r>
         <w:pict w14:anchorId="1AE6E57F">
-          <v:rect id="_x0000_i1057" style="width:0;height:1.5pt" o:hralign="center" o:hrstd="t" o:hr="t" fillcolor="#a0a0a0" stroked="f"/>
+          <v:rect id="_x0000_i1027" style="width:0;height:1.5pt" o:hralign="center" o:hrstd="t" o:hr="t" fillcolor="#a0a0a0" stroked="f"/>
         </w:pict>
       </w:r>
     </w:p>
@@ -1156,7 +1156,7 @@
     <w:p>
       <w:r>
         <w:pict w14:anchorId="26FEEF29">
-          <v:rect id="_x0000_i1058" style="width:0;height:1.5pt" o:hralign="center" o:hrstd="t" o:hr="t" fillcolor="#a0a0a0" stroked="f"/>
+          <v:rect id="_x0000_i1028" style="width:0;height:1.5pt" o:hralign="center" o:hrstd="t" o:hr="t" fillcolor="#a0a0a0" stroked="f"/>
         </w:pict>
       </w:r>
     </w:p>
@@ -1275,7 +1275,7 @@
       <w:r>
         <w:lastRenderedPageBreak/>
         <w:pict w14:anchorId="1D29D050">
-          <v:rect id="_x0000_i1059" style="width:0;height:1.5pt" o:hralign="center" o:hrstd="t" o:hr="t" fillcolor="#a0a0a0" stroked="f"/>
+          <v:rect id="_x0000_i1029" style="width:0;height:1.5pt" o:hralign="center" o:hrstd="t" o:hr="t" fillcolor="#a0a0a0" stroked="f"/>
         </w:pict>
       </w:r>
     </w:p>
@@ -1376,12 +1376,939 @@
           <w:ilvl w:val="0"/>
           <w:numId w:val="12"/>
         </w:numPr>
+        <w:rPr>
+          <w:i/>
+          <w:iCs/>
+        </w:rPr>
       </w:pPr>
       <w:r>
         <w:t>Help with deploying your project.</w:t>
       </w:r>
     </w:p>
     <w:p/>
+    <w:p/>
+    <w:p/>
+    <w:p/>
+    <w:p>
+      <w:pPr>
+        <w:rPr>
+          <w:b/>
+          <w:bCs/>
+        </w:rPr>
+      </w:pPr>
+      <w:r>
+        <w:rPr>
+          <w:b/>
+          <w:bCs/>
+        </w:rPr>
+        <w:t>Step-by-step Flow</w:t>
+      </w:r>
+    </w:p>
+    <w:p>
+      <w:pPr>
+        <w:numPr>
+          <w:ilvl w:val="0"/>
+          <w:numId w:val="13"/>
+        </w:numPr>
+      </w:pPr>
+      <w:r>
+        <w:rPr>
+          <w:b/>
+          <w:bCs/>
+        </w:rPr>
+        <w:t>User Registration &amp; Login</w:t>
+      </w:r>
+    </w:p>
+    <w:p>
+      <w:pPr>
+        <w:numPr>
+          <w:ilvl w:val="1"/>
+          <w:numId w:val="13"/>
+        </w:numPr>
+      </w:pPr>
+      <w:r>
+        <w:t>POST /auth/register → Creates user, returns JWT.</w:t>
+      </w:r>
+    </w:p>
+    <w:p>
+      <w:pPr>
+        <w:numPr>
+          <w:ilvl w:val="1"/>
+          <w:numId w:val="13"/>
+        </w:numPr>
+      </w:pPr>
+      <w:r>
+        <w:t>POST /auth/login → Authenticates user, returns JWT.</w:t>
+      </w:r>
+    </w:p>
+    <w:p>
+      <w:pPr>
+        <w:numPr>
+          <w:ilvl w:val="0"/>
+          <w:numId w:val="13"/>
+        </w:numPr>
+      </w:pPr>
+      <w:r>
+        <w:rPr>
+          <w:b/>
+          <w:bCs/>
+        </w:rPr>
+        <w:t>Group Creation &amp; Token Generation</w:t>
+      </w:r>
+    </w:p>
+    <w:p>
+      <w:pPr>
+        <w:numPr>
+          <w:ilvl w:val="1"/>
+          <w:numId w:val="13"/>
+        </w:numPr>
+      </w:pPr>
+      <w:r>
+        <w:t xml:space="preserve">POST /groups → Creates new group, generates unique </w:t>
+      </w:r>
+      <w:proofErr w:type="spellStart"/>
+      <w:r>
+        <w:t>inviteToken</w:t>
+      </w:r>
+      <w:proofErr w:type="spellEnd"/>
+      <w:r>
+        <w:t>.</w:t>
+      </w:r>
+    </w:p>
+    <w:p>
+      <w:pPr>
+        <w:numPr>
+          <w:ilvl w:val="1"/>
+          <w:numId w:val="13"/>
+        </w:numPr>
+      </w:pPr>
+      <w:r>
+        <w:t xml:space="preserve">Token is sent to </w:t>
+      </w:r>
+      <w:proofErr w:type="gramStart"/>
+      <w:r>
+        <w:t>invitees</w:t>
+      </w:r>
+      <w:proofErr w:type="gramEnd"/>
+      <w:r>
+        <w:t xml:space="preserve"> (email, SMS, or verbally).</w:t>
+      </w:r>
+    </w:p>
+    <w:p>
+      <w:pPr>
+        <w:numPr>
+          <w:ilvl w:val="0"/>
+          <w:numId w:val="13"/>
+        </w:numPr>
+      </w:pPr>
+      <w:r>
+        <w:rPr>
+          <w:b/>
+          <w:bCs/>
+        </w:rPr>
+        <w:t>Managing Groups</w:t>
+      </w:r>
+    </w:p>
+    <w:p>
+      <w:pPr>
+        <w:numPr>
+          <w:ilvl w:val="1"/>
+          <w:numId w:val="13"/>
+        </w:numPr>
+      </w:pPr>
+      <w:r>
+        <w:t>GET /groups → Lists groups the user manages or is a member of.</w:t>
+      </w:r>
+    </w:p>
+    <w:p>
+      <w:pPr>
+        <w:numPr>
+          <w:ilvl w:val="1"/>
+          <w:numId w:val="13"/>
+        </w:numPr>
+      </w:pPr>
+      <w:r>
+        <w:t>GET /groups/:id → Retrieves full group details with members.</w:t>
+      </w:r>
+    </w:p>
+    <w:p>
+      <w:pPr>
+        <w:numPr>
+          <w:ilvl w:val="1"/>
+          <w:numId w:val="13"/>
+        </w:numPr>
+      </w:pPr>
+      <w:r>
+        <w:t xml:space="preserve">PATCH /groups/:id/invite-token → Rotates </w:t>
+      </w:r>
+      <w:proofErr w:type="spellStart"/>
+      <w:r>
+        <w:t>inviteToken</w:t>
+      </w:r>
+      <w:proofErr w:type="spellEnd"/>
+      <w:r>
+        <w:t xml:space="preserve"> (invalidates old one).</w:t>
+      </w:r>
+    </w:p>
+    <w:p>
+      <w:pPr>
+        <w:numPr>
+          <w:ilvl w:val="0"/>
+          <w:numId w:val="13"/>
+        </w:numPr>
+      </w:pPr>
+      <w:r>
+        <w:rPr>
+          <w:b/>
+          <w:bCs/>
+        </w:rPr>
+        <w:t>Joining Groups</w:t>
+      </w:r>
+    </w:p>
+    <w:p>
+      <w:pPr>
+        <w:numPr>
+          <w:ilvl w:val="1"/>
+          <w:numId w:val="13"/>
+        </w:numPr>
+      </w:pPr>
+      <w:r>
+        <w:t xml:space="preserve">POST /groups/join with </w:t>
+      </w:r>
+      <w:proofErr w:type="spellStart"/>
+      <w:r>
+        <w:t>inviteToken</w:t>
+      </w:r>
+      <w:proofErr w:type="spellEnd"/>
+      <w:r>
+        <w:t xml:space="preserve"> in body → Adds the authenticated user to the group if valid.</w:t>
+      </w:r>
+    </w:p>
+    <w:p>
+      <w:pPr>
+        <w:numPr>
+          <w:ilvl w:val="0"/>
+          <w:numId w:val="13"/>
+        </w:numPr>
+      </w:pPr>
+      <w:r>
+        <w:rPr>
+          <w:b/>
+          <w:bCs/>
+        </w:rPr>
+        <w:t>Updating Roles</w:t>
+      </w:r>
+    </w:p>
+    <w:p>
+      <w:pPr>
+        <w:numPr>
+          <w:ilvl w:val="1"/>
+          <w:numId w:val="13"/>
+        </w:numPr>
+      </w:pPr>
+      <w:r>
+        <w:lastRenderedPageBreak/>
+        <w:t>PATCH /groups</w:t>
+      </w:r>
+      <w:proofErr w:type="gramStart"/>
+      <w:r>
+        <w:t>/:</w:t>
+      </w:r>
+      <w:proofErr w:type="spellStart"/>
+      <w:r>
+        <w:t>groupId</w:t>
+      </w:r>
+      <w:proofErr w:type="spellEnd"/>
+      <w:proofErr w:type="gramEnd"/>
+      <w:r>
+        <w:t>/role → Changes a member’s role (admin → member or vice versa).</w:t>
+      </w:r>
+      <w:r>
+        <w:lastRenderedPageBreak/>
+        <w:drawing>
+          <wp:inline distT="0" distB="0" distL="0" distR="0" wp14:anchorId="22E8677D" wp14:editId="788B0771">
+            <wp:extent cx="5906324" cy="7983064"/>
+            <wp:effectExtent l="0" t="0" r="0" b="0"/>
+            <wp:docPr id="351464562" name="Picture 1" descr="A screenshot of a computer&#10;&#10;AI-generated content may be incorrect."/>
+            <wp:cNvGraphicFramePr>
+              <a:graphicFrameLocks xmlns:a="http://schemas.openxmlformats.org/drawingml/2006/main" noChangeAspect="1"/>
+            </wp:cNvGraphicFramePr>
+            <a:graphic xmlns:a="http://schemas.openxmlformats.org/drawingml/2006/main">
+              <a:graphicData uri="http://schemas.openxmlformats.org/drawingml/2006/picture">
+                <pic:pic xmlns:pic="http://schemas.openxmlformats.org/drawingml/2006/picture">
+                  <pic:nvPicPr>
+                    <pic:cNvPr id="351464562" name="Picture 1" descr="A screenshot of a computer&#10;&#10;AI-generated content may be incorrect."/>
+                    <pic:cNvPicPr/>
+                  </pic:nvPicPr>
+                  <pic:blipFill>
+                    <a:blip r:embed="rId5"/>
+                    <a:stretch>
+                      <a:fillRect/>
+                    </a:stretch>
+                  </pic:blipFill>
+                  <pic:spPr>
+                    <a:xfrm>
+                      <a:off x="0" y="0"/>
+                      <a:ext cx="5906324" cy="7983064"/>
+                    </a:xfrm>
+                    <a:prstGeom prst="rect">
+                      <a:avLst/>
+                    </a:prstGeom>
+                  </pic:spPr>
+                </pic:pic>
+              </a:graphicData>
+            </a:graphic>
+          </wp:inline>
+        </w:drawing>
+      </w:r>
+    </w:p>
+    <w:p>
+      <w:r>
+        <w:rPr>
+          <w:noProof/>
+        </w:rPr>
+        <w:lastRenderedPageBreak/>
+        <w:drawing>
+          <wp:inline distT="0" distB="0" distL="0" distR="0" wp14:anchorId="2E9E6FAF" wp14:editId="4CCF1E47">
+            <wp:extent cx="5915025" cy="8220075"/>
+            <wp:effectExtent l="0" t="0" r="9525" b="9525"/>
+            <wp:docPr id="651339314" name="Picture 2"/>
+            <wp:cNvGraphicFramePr>
+              <a:graphicFrameLocks xmlns:a="http://schemas.openxmlformats.org/drawingml/2006/main" noChangeAspect="1"/>
+            </wp:cNvGraphicFramePr>
+            <a:graphic xmlns:a="http://schemas.openxmlformats.org/drawingml/2006/main">
+              <a:graphicData uri="http://schemas.openxmlformats.org/drawingml/2006/picture">
+                <pic:pic xmlns:pic="http://schemas.openxmlformats.org/drawingml/2006/picture">
+                  <pic:nvPicPr>
+                    <pic:cNvPr id="0" name="Picture 7"/>
+                    <pic:cNvPicPr>
+                      <a:picLocks noChangeAspect="1" noChangeArrowheads="1"/>
+                    </pic:cNvPicPr>
+                  </pic:nvPicPr>
+                  <pic:blipFill>
+                    <a:blip r:embed="rId6" cstate="print">
+                      <a:extLst>
+                        <a:ext uri="{28A0092B-C50C-407E-A947-70E740481C1C}">
+                          <a14:useLocalDpi xmlns:a14="http://schemas.microsoft.com/office/drawing/2010/main" val="0"/>
+                        </a:ext>
+                      </a:extLst>
+                    </a:blip>
+                    <a:srcRect/>
+                    <a:stretch>
+                      <a:fillRect/>
+                    </a:stretch>
+                  </pic:blipFill>
+                  <pic:spPr bwMode="auto">
+                    <a:xfrm>
+                      <a:off x="0" y="0"/>
+                      <a:ext cx="5915025" cy="8220075"/>
+                    </a:xfrm>
+                    <a:prstGeom prst="rect">
+                      <a:avLst/>
+                    </a:prstGeom>
+                    <a:noFill/>
+                    <a:ln>
+                      <a:noFill/>
+                    </a:ln>
+                  </pic:spPr>
+                </pic:pic>
+              </a:graphicData>
+            </a:graphic>
+          </wp:inline>
+        </w:drawing>
+      </w:r>
+    </w:p>
+    <w:p>
+      <w:r>
+        <w:lastRenderedPageBreak/>
+        <w:t>DB connection flow</w:t>
+      </w:r>
+    </w:p>
+    <w:p>
+      <w:pPr>
+        <w:rPr>
+          <w:b/>
+          <w:bCs/>
+        </w:rPr>
+      </w:pPr>
+      <w:r>
+        <w:rPr>
+          <w:rFonts w:ascii="Segoe UI Emoji" w:hAnsi="Segoe UI Emoji" w:cs="Segoe UI Emoji"/>
+          <w:b/>
+          <w:bCs/>
+        </w:rPr>
+        <w:t>🔹</w:t>
+      </w:r>
+      <w:r>
+        <w:rPr>
+          <w:b/>
+          <w:bCs/>
+        </w:rPr>
+        <w:t xml:space="preserve"> Summary Flow</w:t>
+      </w:r>
+    </w:p>
+    <w:p>
+      <w:pPr>
+        <w:numPr>
+          <w:ilvl w:val="0"/>
+          <w:numId w:val="14"/>
+        </w:numPr>
+      </w:pPr>
+      <w:proofErr w:type="gramStart"/>
+      <w:r>
+        <w:t>.env</w:t>
+      </w:r>
+      <w:proofErr w:type="gramEnd"/>
+      <w:r>
+        <w:t xml:space="preserve"> contains credentials (user, password, host, </w:t>
+      </w:r>
+      <w:proofErr w:type="spellStart"/>
+      <w:r>
+        <w:t>db</w:t>
+      </w:r>
+      <w:proofErr w:type="spellEnd"/>
+      <w:r>
+        <w:t xml:space="preserve"> name).</w:t>
+      </w:r>
+    </w:p>
+    <w:p>
+      <w:pPr>
+        <w:numPr>
+          <w:ilvl w:val="0"/>
+          <w:numId w:val="14"/>
+        </w:numPr>
+      </w:pPr>
+      <w:r>
+        <w:t xml:space="preserve">models/index.js </w:t>
+      </w:r>
+      <w:proofErr w:type="gramStart"/>
+      <w:r>
+        <w:t>reads .env</w:t>
+      </w:r>
+      <w:proofErr w:type="gramEnd"/>
+      <w:r>
+        <w:t xml:space="preserve">, creates a </w:t>
+      </w:r>
+      <w:proofErr w:type="spellStart"/>
+      <w:r>
+        <w:t>Sequelize</w:t>
+      </w:r>
+      <w:proofErr w:type="spellEnd"/>
+      <w:r>
+        <w:t xml:space="preserve"> instance with those credentials.</w:t>
+      </w:r>
+    </w:p>
+    <w:p>
+      <w:pPr>
+        <w:numPr>
+          <w:ilvl w:val="0"/>
+          <w:numId w:val="14"/>
+        </w:numPr>
+      </w:pPr>
+      <w:r>
+        <w:t xml:space="preserve">Models (like User) are initialized with that </w:t>
+      </w:r>
+      <w:proofErr w:type="spellStart"/>
+      <w:r>
+        <w:t>Sequelize</w:t>
+      </w:r>
+      <w:proofErr w:type="spellEnd"/>
+      <w:r>
+        <w:t xml:space="preserve"> instance.</w:t>
+      </w:r>
+    </w:p>
+    <w:p>
+      <w:pPr>
+        <w:numPr>
+          <w:ilvl w:val="0"/>
+          <w:numId w:val="14"/>
+        </w:numPr>
+      </w:pPr>
+      <w:r>
+        <w:t xml:space="preserve">Controllers call </w:t>
+      </w:r>
+      <w:proofErr w:type="spellStart"/>
+      <w:r>
+        <w:t>User.</w:t>
+      </w:r>
+      <w:proofErr w:type="gramStart"/>
+      <w:r>
+        <w:t>create</w:t>
+      </w:r>
+      <w:proofErr w:type="spellEnd"/>
+      <w:r>
+        <w:t>() (</w:t>
+      </w:r>
+      <w:proofErr w:type="gramEnd"/>
+      <w:r>
+        <w:t xml:space="preserve">or </w:t>
+      </w:r>
+      <w:proofErr w:type="spellStart"/>
+      <w:proofErr w:type="gramStart"/>
+      <w:r>
+        <w:t>findAll</w:t>
+      </w:r>
+      <w:proofErr w:type="spellEnd"/>
+      <w:r>
+        <w:t>(</w:t>
+      </w:r>
+      <w:proofErr w:type="gramEnd"/>
+      <w:r>
+        <w:t>), etc.).</w:t>
+      </w:r>
+    </w:p>
+    <w:p>
+      <w:pPr>
+        <w:numPr>
+          <w:ilvl w:val="0"/>
+          <w:numId w:val="14"/>
+        </w:numPr>
+      </w:pPr>
+      <w:proofErr w:type="spellStart"/>
+      <w:r>
+        <w:t>Sequelize</w:t>
+      </w:r>
+      <w:proofErr w:type="spellEnd"/>
+      <w:r>
+        <w:t xml:space="preserve"> sends SQL queries through the connection to Postgres using the credentials </w:t>
+      </w:r>
+      <w:proofErr w:type="gramStart"/>
+      <w:r>
+        <w:t>from .env</w:t>
+      </w:r>
+      <w:proofErr w:type="gramEnd"/>
+      <w:r>
+        <w:t>.</w:t>
+      </w:r>
+    </w:p>
+    <w:p>
+      <w:pPr>
+        <w:numPr>
+          <w:ilvl w:val="0"/>
+          <w:numId w:val="14"/>
+        </w:numPr>
+      </w:pPr>
+      <w:r>
+        <w:t xml:space="preserve">Postgres responds → </w:t>
+      </w:r>
+      <w:proofErr w:type="spellStart"/>
+      <w:r>
+        <w:t>Sequelize</w:t>
+      </w:r>
+      <w:proofErr w:type="spellEnd"/>
+      <w:r>
+        <w:t xml:space="preserve"> returns results to the controller → Express sends JSON to the client.</w:t>
+      </w:r>
+    </w:p>
+    <w:p/>
+    <w:p/>
+    <w:p>
+      <w:r>
+        <w:t>Hello! I can certainly help you refine that LinkedIn post.</w:t>
+      </w:r>
+    </w:p>
+    <w:p>
+      <w:r>
+        <w:t>-------------------------------------</w:t>
+      </w:r>
+    </w:p>
+    <w:p>
+      <w:r>
+        <w:t>Embarking on a new coding journey!</w:t>
+      </w:r>
+    </w:p>
+    <w:p/>
+    <w:p>
+      <w:pPr>
+        <w:spacing w:line="240" w:lineRule="auto"/>
+        <w:rPr>
+          <w:sz w:val="16"/>
+          <w:szCs w:val="16"/>
+        </w:rPr>
+      </w:pPr>
+      <w:r>
+        <w:rPr>
+          <w:sz w:val="16"/>
+          <w:szCs w:val="16"/>
+        </w:rPr>
+        <w:t>I "vibe-coded" a project, and I'm not looking back!</w:t>
+      </w:r>
+    </w:p>
+    <w:p>
+      <w:pPr>
+        <w:spacing w:line="240" w:lineRule="auto"/>
+        <w:rPr>
+          <w:sz w:val="16"/>
+          <w:szCs w:val="16"/>
+        </w:rPr>
+      </w:pPr>
+      <w:r>
+        <w:rPr>
+          <w:sz w:val="16"/>
+          <w:szCs w:val="16"/>
+        </w:rPr>
+        <w:t xml:space="preserve">In less than a week, I managed to build more than an MVP for a project I'd spec'd out years ago. </w:t>
+      </w:r>
+    </w:p>
+    <w:p>
+      <w:pPr>
+        <w:spacing w:line="240" w:lineRule="auto"/>
+        <w:rPr>
+          <w:sz w:val="16"/>
+          <w:szCs w:val="16"/>
+        </w:rPr>
+      </w:pPr>
+    </w:p>
+    <w:p>
+      <w:pPr>
+        <w:spacing w:line="240" w:lineRule="auto"/>
+        <w:rPr>
+          <w:sz w:val="16"/>
+          <w:szCs w:val="16"/>
+        </w:rPr>
+      </w:pPr>
+      <w:r>
+        <w:rPr>
+          <w:sz w:val="16"/>
+          <w:szCs w:val="16"/>
+        </w:rPr>
+        <w:t xml:space="preserve">**Tech </w:t>
+      </w:r>
+      <w:proofErr w:type="gramStart"/>
+      <w:r>
+        <w:rPr>
+          <w:sz w:val="16"/>
+          <w:szCs w:val="16"/>
+        </w:rPr>
+        <w:t>Stack:*</w:t>
+      </w:r>
+      <w:proofErr w:type="gramEnd"/>
+      <w:r>
+        <w:rPr>
+          <w:sz w:val="16"/>
+          <w:szCs w:val="16"/>
+        </w:rPr>
+        <w:t>*</w:t>
+      </w:r>
+    </w:p>
+    <w:p>
+      <w:pPr>
+        <w:spacing w:line="240" w:lineRule="auto"/>
+        <w:rPr>
+          <w:sz w:val="16"/>
+          <w:szCs w:val="16"/>
+        </w:rPr>
+      </w:pPr>
+      <w:r>
+        <w:rPr>
+          <w:sz w:val="16"/>
+          <w:szCs w:val="16"/>
+        </w:rPr>
+        <w:t>*   **</w:t>
+      </w:r>
+      <w:proofErr w:type="gramStart"/>
+      <w:r>
+        <w:rPr>
+          <w:sz w:val="16"/>
+          <w:szCs w:val="16"/>
+        </w:rPr>
+        <w:t>Frontend:*</w:t>
+      </w:r>
+      <w:proofErr w:type="gramEnd"/>
+      <w:r>
+        <w:rPr>
+          <w:sz w:val="16"/>
+          <w:szCs w:val="16"/>
+        </w:rPr>
+        <w:t>* React</w:t>
+      </w:r>
+    </w:p>
+    <w:p>
+      <w:pPr>
+        <w:spacing w:line="240" w:lineRule="auto"/>
+        <w:rPr>
+          <w:sz w:val="16"/>
+          <w:szCs w:val="16"/>
+        </w:rPr>
+      </w:pPr>
+      <w:r>
+        <w:rPr>
+          <w:sz w:val="16"/>
+          <w:szCs w:val="16"/>
+        </w:rPr>
+        <w:t>*   **</w:t>
+      </w:r>
+      <w:proofErr w:type="gramStart"/>
+      <w:r>
+        <w:rPr>
+          <w:sz w:val="16"/>
+          <w:szCs w:val="16"/>
+        </w:rPr>
+        <w:t>Backend:*</w:t>
+      </w:r>
+      <w:proofErr w:type="gramEnd"/>
+      <w:r>
+        <w:rPr>
+          <w:sz w:val="16"/>
+          <w:szCs w:val="16"/>
+        </w:rPr>
+        <w:t>* Node.js</w:t>
+      </w:r>
+    </w:p>
+    <w:p>
+      <w:pPr>
+        <w:spacing w:line="240" w:lineRule="auto"/>
+        <w:rPr>
+          <w:sz w:val="16"/>
+          <w:szCs w:val="16"/>
+        </w:rPr>
+      </w:pPr>
+      <w:r>
+        <w:rPr>
+          <w:sz w:val="16"/>
+          <w:szCs w:val="16"/>
+        </w:rPr>
+        <w:t>*   **</w:t>
+      </w:r>
+      <w:proofErr w:type="gramStart"/>
+      <w:r>
+        <w:rPr>
+          <w:sz w:val="16"/>
+          <w:szCs w:val="16"/>
+        </w:rPr>
+        <w:t>Framework:*</w:t>
+      </w:r>
+      <w:proofErr w:type="gramEnd"/>
+      <w:r>
+        <w:rPr>
+          <w:sz w:val="16"/>
+          <w:szCs w:val="16"/>
+        </w:rPr>
+        <w:t>* Express.js</w:t>
+      </w:r>
+    </w:p>
+    <w:p>
+      <w:pPr>
+        <w:spacing w:line="240" w:lineRule="auto"/>
+        <w:rPr>
+          <w:sz w:val="16"/>
+          <w:szCs w:val="16"/>
+        </w:rPr>
+      </w:pPr>
+      <w:r>
+        <w:rPr>
+          <w:sz w:val="16"/>
+          <w:szCs w:val="16"/>
+        </w:rPr>
+        <w:t>*   **</w:t>
+      </w:r>
+      <w:proofErr w:type="gramStart"/>
+      <w:r>
+        <w:rPr>
+          <w:sz w:val="16"/>
+          <w:szCs w:val="16"/>
+        </w:rPr>
+        <w:t>Database:*</w:t>
+      </w:r>
+      <w:proofErr w:type="gramEnd"/>
+      <w:r>
+        <w:rPr>
+          <w:sz w:val="16"/>
+          <w:szCs w:val="16"/>
+        </w:rPr>
+        <w:t>* PostgreSQL</w:t>
+      </w:r>
+    </w:p>
+    <w:p>
+      <w:pPr>
+        <w:spacing w:line="240" w:lineRule="auto"/>
+        <w:rPr>
+          <w:sz w:val="16"/>
+          <w:szCs w:val="16"/>
+        </w:rPr>
+      </w:pPr>
+      <w:r>
+        <w:rPr>
+          <w:sz w:val="16"/>
+          <w:szCs w:val="16"/>
+        </w:rPr>
+        <w:t>*   **</w:t>
+      </w:r>
+      <w:proofErr w:type="gramStart"/>
+      <w:r>
+        <w:rPr>
+          <w:sz w:val="16"/>
+          <w:szCs w:val="16"/>
+        </w:rPr>
+        <w:t>ORM:*</w:t>
+      </w:r>
+      <w:proofErr w:type="gramEnd"/>
+      <w:r>
+        <w:rPr>
+          <w:sz w:val="16"/>
+          <w:szCs w:val="16"/>
+        </w:rPr>
+        <w:t xml:space="preserve">* </w:t>
+      </w:r>
+      <w:proofErr w:type="spellStart"/>
+      <w:r>
+        <w:rPr>
+          <w:sz w:val="16"/>
+          <w:szCs w:val="16"/>
+        </w:rPr>
+        <w:t>Sequelize</w:t>
+      </w:r>
+      <w:proofErr w:type="spellEnd"/>
+    </w:p>
+    <w:p>
+      <w:pPr>
+        <w:spacing w:line="240" w:lineRule="auto"/>
+        <w:rPr>
+          <w:sz w:val="16"/>
+          <w:szCs w:val="16"/>
+        </w:rPr>
+      </w:pPr>
+    </w:p>
+    <w:p>
+      <w:pPr>
+        <w:spacing w:line="240" w:lineRule="auto"/>
+        <w:rPr>
+          <w:sz w:val="16"/>
+          <w:szCs w:val="16"/>
+        </w:rPr>
+      </w:pPr>
+      <w:r>
+        <w:rPr>
+          <w:sz w:val="16"/>
+          <w:szCs w:val="16"/>
+        </w:rPr>
+        <w:t xml:space="preserve">**Reflections on AI in </w:t>
+      </w:r>
+      <w:proofErr w:type="gramStart"/>
+      <w:r>
+        <w:rPr>
+          <w:sz w:val="16"/>
+          <w:szCs w:val="16"/>
+        </w:rPr>
+        <w:t>Development:*</w:t>
+      </w:r>
+      <w:proofErr w:type="gramEnd"/>
+      <w:r>
+        <w:rPr>
+          <w:sz w:val="16"/>
+          <w:szCs w:val="16"/>
+        </w:rPr>
+        <w:t>*</w:t>
+      </w:r>
+    </w:p>
+    <w:p>
+      <w:pPr>
+        <w:spacing w:line="240" w:lineRule="auto"/>
+        <w:rPr>
+          <w:sz w:val="16"/>
+          <w:szCs w:val="16"/>
+        </w:rPr>
+      </w:pPr>
+    </w:p>
+    <w:p>
+      <w:pPr>
+        <w:spacing w:line="240" w:lineRule="auto"/>
+        <w:rPr>
+          <w:sz w:val="16"/>
+          <w:szCs w:val="16"/>
+        </w:rPr>
+      </w:pPr>
+      <w:r>
+        <w:rPr>
+          <w:sz w:val="16"/>
+          <w:szCs w:val="16"/>
+        </w:rPr>
+        <w:t>The software development landscape is undeniably being reshaped by AI. Rather than viewing it as a threat, I see it as a significant shift in expectations and roles. It's an exciting time to adapt and evolve!</w:t>
+      </w:r>
+    </w:p>
+    <w:p>
+      <w:pPr>
+        <w:spacing w:line="240" w:lineRule="auto"/>
+        <w:rPr>
+          <w:sz w:val="16"/>
+          <w:szCs w:val="16"/>
+        </w:rPr>
+      </w:pPr>
+    </w:p>
+    <w:p>
+      <w:pPr>
+        <w:spacing w:line="240" w:lineRule="auto"/>
+        <w:rPr>
+          <w:sz w:val="16"/>
+          <w:szCs w:val="16"/>
+        </w:rPr>
+      </w:pPr>
+      <w:r>
+        <w:rPr>
+          <w:sz w:val="16"/>
+          <w:szCs w:val="16"/>
+        </w:rPr>
+        <w:lastRenderedPageBreak/>
+        <w:t xml:space="preserve">**A Bilingual Development </w:t>
+      </w:r>
+      <w:proofErr w:type="gramStart"/>
+      <w:r>
+        <w:rPr>
+          <w:sz w:val="16"/>
+          <w:szCs w:val="16"/>
+        </w:rPr>
+        <w:t>Experience:*</w:t>
+      </w:r>
+      <w:proofErr w:type="gramEnd"/>
+      <w:r>
+        <w:rPr>
+          <w:sz w:val="16"/>
+          <w:szCs w:val="16"/>
+        </w:rPr>
+        <w:t>*</w:t>
+      </w:r>
+    </w:p>
+    <w:p>
+      <w:pPr>
+        <w:spacing w:line="240" w:lineRule="auto"/>
+        <w:rPr>
+          <w:sz w:val="16"/>
+          <w:szCs w:val="16"/>
+        </w:rPr>
+      </w:pPr>
+    </w:p>
+    <w:p>
+      <w:pPr>
+        <w:spacing w:line="240" w:lineRule="auto"/>
+        <w:rPr>
+          <w:sz w:val="16"/>
+          <w:szCs w:val="16"/>
+        </w:rPr>
+      </w:pPr>
+      <w:r>
+        <w:rPr>
+          <w:sz w:val="16"/>
+          <w:szCs w:val="16"/>
+        </w:rPr>
+        <w:t>Interestingly, I recently switched my Microsoft profile language to French. This has led to many of my frequently used MS applications, including VS Code, adopting French. Even GitHub Copilot Chat now engages with me in French</w:t>
+      </w:r>
+      <w:r>
+        <w:rPr>
+          <w:sz w:val="16"/>
+          <w:szCs w:val="16"/>
+        </w:rPr>
+        <w:t>.</w:t>
+      </w:r>
+    </w:p>
+    <w:p>
+      <w:pPr>
+        <w:spacing w:line="240" w:lineRule="auto"/>
+        <w:rPr>
+          <w:sz w:val="16"/>
+          <w:szCs w:val="16"/>
+        </w:rPr>
+      </w:pPr>
+    </w:p>
     <w:sectPr>
       <w:pgSz w:w="12240" w:h="15840"/>
       <w:pgMar w:top="1440" w:right="1440" w:bottom="1440" w:left="1440" w:header="720" w:footer="720" w:gutter="0"/>
@@ -1544,6 +2471,123 @@
     </w:lvl>
   </w:abstractNum>
   <w:abstractNum w:abstractNumId="1" w15:restartNumberingAfterBreak="0">
+    <w:nsid w:val="0A336819"/>
+    <w:multiLevelType w:val="multilevel"/>
+    <w:tmpl w:val="BB22BA50"/>
+    <w:lvl w:ilvl="0">
+      <w:start w:val="1"/>
+      <w:numFmt w:val="decimal"/>
+      <w:lvlText w:val="%1."/>
+      <w:lvlJc w:val="left"/>
+      <w:pPr>
+        <w:tabs>
+          <w:tab w:val="num" w:pos="720"/>
+        </w:tabs>
+        <w:ind w:left="720" w:hanging="360"/>
+      </w:pPr>
+    </w:lvl>
+    <w:lvl w:ilvl="1">
+      <w:start w:val="1"/>
+      <w:numFmt w:val="bullet"/>
+      <w:lvlText w:val="o"/>
+      <w:lvlJc w:val="left"/>
+      <w:pPr>
+        <w:tabs>
+          <w:tab w:val="num" w:pos="1440"/>
+        </w:tabs>
+        <w:ind w:left="1440" w:hanging="360"/>
+      </w:pPr>
+      <w:rPr>
+        <w:rFonts w:ascii="Courier New" w:hAnsi="Courier New" w:hint="default"/>
+        <w:sz w:val="20"/>
+      </w:rPr>
+    </w:lvl>
+    <w:lvl w:ilvl="2" w:tentative="1">
+      <w:start w:val="1"/>
+      <w:numFmt w:val="decimal"/>
+      <w:lvlText w:val="%3."/>
+      <w:lvlJc w:val="left"/>
+      <w:pPr>
+        <w:tabs>
+          <w:tab w:val="num" w:pos="2160"/>
+        </w:tabs>
+        <w:ind w:left="2160" w:hanging="360"/>
+      </w:pPr>
+    </w:lvl>
+    <w:lvl w:ilvl="3" w:tentative="1">
+      <w:start w:val="1"/>
+      <w:numFmt w:val="decimal"/>
+      <w:lvlText w:val="%4."/>
+      <w:lvlJc w:val="left"/>
+      <w:pPr>
+        <w:tabs>
+          <w:tab w:val="num" w:pos="2880"/>
+        </w:tabs>
+        <w:ind w:left="2880" w:hanging="360"/>
+      </w:pPr>
+    </w:lvl>
+    <w:lvl w:ilvl="4" w:tentative="1">
+      <w:start w:val="1"/>
+      <w:numFmt w:val="decimal"/>
+      <w:lvlText w:val="%5."/>
+      <w:lvlJc w:val="left"/>
+      <w:pPr>
+        <w:tabs>
+          <w:tab w:val="num" w:pos="3600"/>
+        </w:tabs>
+        <w:ind w:left="3600" w:hanging="360"/>
+      </w:pPr>
+    </w:lvl>
+    <w:lvl w:ilvl="5" w:tentative="1">
+      <w:start w:val="1"/>
+      <w:numFmt w:val="decimal"/>
+      <w:lvlText w:val="%6."/>
+      <w:lvlJc w:val="left"/>
+      <w:pPr>
+        <w:tabs>
+          <w:tab w:val="num" w:pos="4320"/>
+        </w:tabs>
+        <w:ind w:left="4320" w:hanging="360"/>
+      </w:pPr>
+    </w:lvl>
+    <w:lvl w:ilvl="6" w:tentative="1">
+      <w:start w:val="1"/>
+      <w:numFmt w:val="decimal"/>
+      <w:lvlText w:val="%7."/>
+      <w:lvlJc w:val="left"/>
+      <w:pPr>
+        <w:tabs>
+          <w:tab w:val="num" w:pos="5040"/>
+        </w:tabs>
+        <w:ind w:left="5040" w:hanging="360"/>
+      </w:pPr>
+    </w:lvl>
+    <w:lvl w:ilvl="7" w:tentative="1">
+      <w:start w:val="1"/>
+      <w:numFmt w:val="decimal"/>
+      <w:lvlText w:val="%8."/>
+      <w:lvlJc w:val="left"/>
+      <w:pPr>
+        <w:tabs>
+          <w:tab w:val="num" w:pos="5760"/>
+        </w:tabs>
+        <w:ind w:left="5760" w:hanging="360"/>
+      </w:pPr>
+    </w:lvl>
+    <w:lvl w:ilvl="8" w:tentative="1">
+      <w:start w:val="1"/>
+      <w:numFmt w:val="decimal"/>
+      <w:lvlText w:val="%9."/>
+      <w:lvlJc w:val="left"/>
+      <w:pPr>
+        <w:tabs>
+          <w:tab w:val="num" w:pos="6480"/>
+        </w:tabs>
+        <w:ind w:left="6480" w:hanging="360"/>
+      </w:pPr>
+    </w:lvl>
+  </w:abstractNum>
+  <w:abstractNum w:abstractNumId="2" w15:restartNumberingAfterBreak="0">
     <w:nsid w:val="0E615C52"/>
     <w:multiLevelType w:val="multilevel"/>
     <w:tmpl w:val="DFCC1F28"/>
@@ -1692,7 +2736,7 @@
       </w:rPr>
     </w:lvl>
   </w:abstractNum>
-  <w:abstractNum w:abstractNumId="2" w15:restartNumberingAfterBreak="0">
+  <w:abstractNum w:abstractNumId="3" w15:restartNumberingAfterBreak="0">
     <w:nsid w:val="0F2E0C47"/>
     <w:multiLevelType w:val="multilevel"/>
     <w:tmpl w:val="6204A618"/>
@@ -1841,7 +2885,7 @@
       </w:rPr>
     </w:lvl>
   </w:abstractNum>
-  <w:abstractNum w:abstractNumId="3" w15:restartNumberingAfterBreak="0">
+  <w:abstractNum w:abstractNumId="4" w15:restartNumberingAfterBreak="0">
     <w:nsid w:val="11EB22B3"/>
     <w:multiLevelType w:val="multilevel"/>
     <w:tmpl w:val="C5305EA8"/>
@@ -1990,7 +3034,7 @@
       </w:rPr>
     </w:lvl>
   </w:abstractNum>
-  <w:abstractNum w:abstractNumId="4" w15:restartNumberingAfterBreak="0">
+  <w:abstractNum w:abstractNumId="5" w15:restartNumberingAfterBreak="0">
     <w:nsid w:val="153E0E2B"/>
     <w:multiLevelType w:val="multilevel"/>
     <w:tmpl w:val="5E30CE48"/>
@@ -2139,7 +3183,120 @@
       </w:rPr>
     </w:lvl>
   </w:abstractNum>
-  <w:abstractNum w:abstractNumId="5" w15:restartNumberingAfterBreak="0">
+  <w:abstractNum w:abstractNumId="6" w15:restartNumberingAfterBreak="0">
+    <w:nsid w:val="16AA36A0"/>
+    <w:multiLevelType w:val="multilevel"/>
+    <w:tmpl w:val="CE9602A4"/>
+    <w:lvl w:ilvl="0">
+      <w:start w:val="1"/>
+      <w:numFmt w:val="decimal"/>
+      <w:lvlText w:val="%1."/>
+      <w:lvlJc w:val="left"/>
+      <w:pPr>
+        <w:tabs>
+          <w:tab w:val="num" w:pos="720"/>
+        </w:tabs>
+        <w:ind w:left="720" w:hanging="360"/>
+      </w:pPr>
+    </w:lvl>
+    <w:lvl w:ilvl="1" w:tentative="1">
+      <w:start w:val="1"/>
+      <w:numFmt w:val="decimal"/>
+      <w:lvlText w:val="%2."/>
+      <w:lvlJc w:val="left"/>
+      <w:pPr>
+        <w:tabs>
+          <w:tab w:val="num" w:pos="1440"/>
+        </w:tabs>
+        <w:ind w:left="1440" w:hanging="360"/>
+      </w:pPr>
+    </w:lvl>
+    <w:lvl w:ilvl="2" w:tentative="1">
+      <w:start w:val="1"/>
+      <w:numFmt w:val="decimal"/>
+      <w:lvlText w:val="%3."/>
+      <w:lvlJc w:val="left"/>
+      <w:pPr>
+        <w:tabs>
+          <w:tab w:val="num" w:pos="2160"/>
+        </w:tabs>
+        <w:ind w:left="2160" w:hanging="360"/>
+      </w:pPr>
+    </w:lvl>
+    <w:lvl w:ilvl="3" w:tentative="1">
+      <w:start w:val="1"/>
+      <w:numFmt w:val="decimal"/>
+      <w:lvlText w:val="%4."/>
+      <w:lvlJc w:val="left"/>
+      <w:pPr>
+        <w:tabs>
+          <w:tab w:val="num" w:pos="2880"/>
+        </w:tabs>
+        <w:ind w:left="2880" w:hanging="360"/>
+      </w:pPr>
+    </w:lvl>
+    <w:lvl w:ilvl="4" w:tentative="1">
+      <w:start w:val="1"/>
+      <w:numFmt w:val="decimal"/>
+      <w:lvlText w:val="%5."/>
+      <w:lvlJc w:val="left"/>
+      <w:pPr>
+        <w:tabs>
+          <w:tab w:val="num" w:pos="3600"/>
+        </w:tabs>
+        <w:ind w:left="3600" w:hanging="360"/>
+      </w:pPr>
+    </w:lvl>
+    <w:lvl w:ilvl="5" w:tentative="1">
+      <w:start w:val="1"/>
+      <w:numFmt w:val="decimal"/>
+      <w:lvlText w:val="%6."/>
+      <w:lvlJc w:val="left"/>
+      <w:pPr>
+        <w:tabs>
+          <w:tab w:val="num" w:pos="4320"/>
+        </w:tabs>
+        <w:ind w:left="4320" w:hanging="360"/>
+      </w:pPr>
+    </w:lvl>
+    <w:lvl w:ilvl="6" w:tentative="1">
+      <w:start w:val="1"/>
+      <w:numFmt w:val="decimal"/>
+      <w:lvlText w:val="%7."/>
+      <w:lvlJc w:val="left"/>
+      <w:pPr>
+        <w:tabs>
+          <w:tab w:val="num" w:pos="5040"/>
+        </w:tabs>
+        <w:ind w:left="5040" w:hanging="360"/>
+      </w:pPr>
+    </w:lvl>
+    <w:lvl w:ilvl="7" w:tentative="1">
+      <w:start w:val="1"/>
+      <w:numFmt w:val="decimal"/>
+      <w:lvlText w:val="%8."/>
+      <w:lvlJc w:val="left"/>
+      <w:pPr>
+        <w:tabs>
+          <w:tab w:val="num" w:pos="5760"/>
+        </w:tabs>
+        <w:ind w:left="5760" w:hanging="360"/>
+      </w:pPr>
+    </w:lvl>
+    <w:lvl w:ilvl="8" w:tentative="1">
+      <w:start w:val="1"/>
+      <w:numFmt w:val="decimal"/>
+      <w:lvlText w:val="%9."/>
+      <w:lvlJc w:val="left"/>
+      <w:pPr>
+        <w:tabs>
+          <w:tab w:val="num" w:pos="6480"/>
+        </w:tabs>
+        <w:ind w:left="6480" w:hanging="360"/>
+      </w:pPr>
+    </w:lvl>
+  </w:abstractNum>
+  <w:abstractNum w:abstractNumId="7" w15:restartNumberingAfterBreak="0">
     <w:nsid w:val="198C4BD5"/>
     <w:multiLevelType w:val="multilevel"/>
     <w:tmpl w:val="EE9A2434"/>
@@ -2288,7 +3445,7 @@
       </w:rPr>
     </w:lvl>
   </w:abstractNum>
-  <w:abstractNum w:abstractNumId="6" w15:restartNumberingAfterBreak="0">
+  <w:abstractNum w:abstractNumId="8" w15:restartNumberingAfterBreak="0">
     <w:nsid w:val="2E69203C"/>
     <w:multiLevelType w:val="multilevel"/>
     <w:tmpl w:val="C484B830"/>
@@ -2437,7 +3594,7 @@
       </w:rPr>
     </w:lvl>
   </w:abstractNum>
-  <w:abstractNum w:abstractNumId="7" w15:restartNumberingAfterBreak="0">
+  <w:abstractNum w:abstractNumId="9" w15:restartNumberingAfterBreak="0">
     <w:nsid w:val="36261DD4"/>
     <w:multiLevelType w:val="multilevel"/>
     <w:tmpl w:val="28BC42C2"/>
@@ -2586,7 +3743,7 @@
       </w:rPr>
     </w:lvl>
   </w:abstractNum>
-  <w:abstractNum w:abstractNumId="8" w15:restartNumberingAfterBreak="0">
+  <w:abstractNum w:abstractNumId="10" w15:restartNumberingAfterBreak="0">
     <w:nsid w:val="55BB22E7"/>
     <w:multiLevelType w:val="multilevel"/>
     <w:tmpl w:val="62328B3C"/>
@@ -2735,7 +3892,7 @@
       </w:rPr>
     </w:lvl>
   </w:abstractNum>
-  <w:abstractNum w:abstractNumId="9" w15:restartNumberingAfterBreak="0">
+  <w:abstractNum w:abstractNumId="11" w15:restartNumberingAfterBreak="0">
     <w:nsid w:val="5620618C"/>
     <w:multiLevelType w:val="multilevel"/>
     <w:tmpl w:val="2802444C"/>
@@ -2884,7 +4041,7 @@
       </w:rPr>
     </w:lvl>
   </w:abstractNum>
-  <w:abstractNum w:abstractNumId="10" w15:restartNumberingAfterBreak="0">
+  <w:abstractNum w:abstractNumId="12" w15:restartNumberingAfterBreak="0">
     <w:nsid w:val="75C44458"/>
     <w:multiLevelType w:val="multilevel"/>
     <w:tmpl w:val="6EEA7E56"/>
@@ -3033,7 +4190,7 @@
       </w:rPr>
     </w:lvl>
   </w:abstractNum>
-  <w:abstractNum w:abstractNumId="11" w15:restartNumberingAfterBreak="0">
+  <w:abstractNum w:abstractNumId="13" w15:restartNumberingAfterBreak="0">
     <w:nsid w:val="7FD856EA"/>
     <w:multiLevelType w:val="multilevel"/>
     <w:tmpl w:val="09F2DBA0"/>
@@ -3183,40 +4340,46 @@
     </w:lvl>
   </w:abstractNum>
   <w:num w:numId="1" w16cid:durableId="347215056">
-    <w:abstractNumId w:val="10"/>
+    <w:abstractNumId w:val="12"/>
   </w:num>
   <w:num w:numId="2" w16cid:durableId="939491292">
-    <w:abstractNumId w:val="7"/>
+    <w:abstractNumId w:val="9"/>
   </w:num>
   <w:num w:numId="3" w16cid:durableId="1429962204">
-    <w:abstractNumId w:val="9"/>
+    <w:abstractNumId w:val="11"/>
   </w:num>
   <w:num w:numId="4" w16cid:durableId="1462335484">
-    <w:abstractNumId w:val="6"/>
+    <w:abstractNumId w:val="8"/>
   </w:num>
   <w:num w:numId="5" w16cid:durableId="1992564794">
-    <w:abstractNumId w:val="8"/>
+    <w:abstractNumId w:val="10"/>
   </w:num>
   <w:num w:numId="6" w16cid:durableId="1935478181">
     <w:abstractNumId w:val="0"/>
   </w:num>
   <w:num w:numId="7" w16cid:durableId="770398183">
+    <w:abstractNumId w:val="5"/>
+  </w:num>
+  <w:num w:numId="8" w16cid:durableId="1177118507">
+    <w:abstractNumId w:val="3"/>
+  </w:num>
+  <w:num w:numId="9" w16cid:durableId="386884120">
+    <w:abstractNumId w:val="7"/>
+  </w:num>
+  <w:num w:numId="10" w16cid:durableId="11105391">
+    <w:abstractNumId w:val="13"/>
+  </w:num>
+  <w:num w:numId="11" w16cid:durableId="1460877282">
+    <w:abstractNumId w:val="2"/>
+  </w:num>
+  <w:num w:numId="12" w16cid:durableId="1639065822">
     <w:abstractNumId w:val="4"/>
   </w:num>
-  <w:num w:numId="8" w16cid:durableId="1177118507">
-    <w:abstractNumId w:val="2"/>
-  </w:num>
-  <w:num w:numId="9" w16cid:durableId="386884120">
-    <w:abstractNumId w:val="5"/>
-  </w:num>
-  <w:num w:numId="10" w16cid:durableId="11105391">
-    <w:abstractNumId w:val="11"/>
-  </w:num>
-  <w:num w:numId="11" w16cid:durableId="1460877282">
+  <w:num w:numId="13" w16cid:durableId="333609360">
     <w:abstractNumId w:val="1"/>
   </w:num>
-  <w:num w:numId="12" w16cid:durableId="1639065822">
-    <w:abstractNumId w:val="3"/>
+  <w:num w:numId="14" w16cid:durableId="1244795777">
+    <w:abstractNumId w:val="6"/>
   </w:num>
 </w:numbering>
 </file>

</xml_diff>